<commit_message>
mar finally finalizing revisions
</commit_message>
<xml_diff>
--- a/writing/mar_feedback/Pendleton_ISME_PostReview_SupportingInformation_20250926_mals.docx
+++ b/writing/mar_feedback/Pendleton_ISME_PostReview_SupportingInformation_20250926_mals.docx
@@ -1188,7 +1188,7 @@
         </w:rPr>
         <w:lastRenderedPageBreak/>
         <w:drawing>
-          <wp:inline distT="0" distB="0" distL="0" distR="0" wp14:anchorId="5EC99D80" wp14:editId="76BEEE16">
+          <wp:inline distT="0" distB="0" distL="0" distR="0" wp14:anchorId="5EC99D80" wp14:editId="2FB68B66">
             <wp:extent cx="5914966" cy="2480730"/>
             <wp:effectExtent l="0" t="0" r="3810" b="0"/>
             <wp:docPr id="27" name="Picture"/>
@@ -1434,6 +1434,7 @@
         <w:t xml:space="preserve">Figure S3. </w:t>
       </w:r>
       <w:commentRangeStart w:id="5"/>
+      <w:commentRangeStart w:id="6"/>
       <w:r>
         <w:rPr>
           <w:i/>
@@ -1536,6 +1537,13 @@
           <w:rStyle w:val="CommentReference"/>
         </w:rPr>
         <w:commentReference w:id="5"/>
+      </w:r>
+      <w:commentRangeEnd w:id="6"/>
+      <w:r>
+        <w:rPr>
+          <w:rStyle w:val="CommentReference"/>
+        </w:rPr>
+        <w:commentReference w:id="6"/>
       </w:r>
       <w:r>
         <w:t xml:space="preserve">Both </w:t>
@@ -1681,8 +1689,8 @@
       </w:r>
     </w:p>
     <w:p>
-      <w:commentRangeStart w:id="6"/>
       <w:commentRangeStart w:id="7"/>
+      <w:commentRangeStart w:id="8"/>
       <w:r>
         <w:rPr>
           <w:i/>
@@ -1690,26 +1698,34 @@
         </w:rPr>
         <w:t xml:space="preserve">Figure S4. </w:t>
       </w:r>
-      <w:commentRangeEnd w:id="6"/>
+      <w:commentRangeEnd w:id="7"/>
       <w:r>
         <w:rPr>
           <w:rStyle w:val="CommentReference"/>
         </w:rPr>
-        <w:commentReference w:id="6"/>
-      </w:r>
-      <w:commentRangeEnd w:id="7"/>
+        <w:commentReference w:id="7"/>
+      </w:r>
+      <w:commentRangeEnd w:id="8"/>
       <w:r>
         <w:rPr>
           <w:rStyle w:val="CommentReference"/>
         </w:rPr>
-        <w:commentReference w:id="7"/>
-      </w:r>
+        <w:commentReference w:id="8"/>
+      </w:r>
+      <w:commentRangeStart w:id="9"/>
       <w:r>
         <w:rPr>
           <w:i/>
           <w:iCs/>
         </w:rPr>
         <w:t xml:space="preserve">Conceptual overview of rarefaction approach. </w:t>
+      </w:r>
+      <w:commentRangeEnd w:id="9"/>
+      <w:r>
+        <w:rPr>
+          <w:rStyle w:val="CommentReference"/>
+        </w:rPr>
+        <w:commentReference w:id="9"/>
       </w:r>
       <w:r>
         <w:t xml:space="preserve">First, samples were assessed for anomalously low read counts and discarded (sequencing blanks and controls were also removed). For rarefaction, each sample in ASV table was subsampled to equal </w:t>
@@ -3026,7 +3042,7 @@
           <w:bCs/>
         </w:rPr>
       </w:pPr>
-      <w:bookmarkStart w:id="8" w:name="supporting-references"/>
+      <w:bookmarkStart w:id="10" w:name="supporting-references"/>
       <w:r>
         <w:rPr>
           <w:b/>
@@ -4007,7 +4023,7 @@
       </w:r>
       <w:bookmarkEnd w:id="0"/>
       <w:bookmarkEnd w:id="2"/>
-      <w:bookmarkEnd w:id="8"/>
+      <w:bookmarkEnd w:id="10"/>
     </w:p>
     <w:sectPr>
       <w:footerReference w:type="even" r:id="rId18"/>
@@ -4075,7 +4091,7 @@
       </w:r>
     </w:p>
   </w:comment>
-  <w:comment w:id="6" w:author="Marian Louise Schmidt" w:date="2025-10-07T10:34:00Z" w:initials="MS">
+  <w:comment w:id="6" w:author="Marian Louise Schmidt" w:date="2025-10-27T14:35:00Z" w:initials="MS">
     <w:p>
       <w:r>
         <w:rPr>
@@ -4088,11 +4104,11 @@
           <w:sz w:val="20"/>
           <w:szCs w:val="20"/>
         </w:rPr>
-        <w:t xml:space="preserve">This is a beautiful plot, Gus! </w:t>
+        <w:t xml:space="preserve">Or perhaps a specific regression of the PC-1 versus abundance would very directly show this. And then we could report the correlation coefficient.  </w:t>
       </w:r>
     </w:p>
   </w:comment>
-  <w:comment w:id="7" w:author="Marian Louise Schmidt" w:date="2025-10-07T10:35:00Z" w:initials="MS">
+  <w:comment w:id="7" w:author="Marian Louise Schmidt" w:date="2025-10-07T10:34:00Z" w:initials="MS">
     <w:p>
       <w:r>
         <w:rPr>
@@ -4105,7 +4121,51 @@
           <w:sz w:val="20"/>
           <w:szCs w:val="20"/>
         </w:rPr>
-        <w:t xml:space="preserve">I think that this should actually be included as a main plot in the manuscript. Would love to discuss more with you. </w:t>
+        <w:t xml:space="preserve">This is a beautiful plot, Gus! </w:t>
+      </w:r>
+    </w:p>
+  </w:comment>
+  <w:comment w:id="8" w:author="Marian Louise Schmidt" w:date="2025-10-07T10:35:00Z" w:initials="MS">
+    <w:p>
+      <w:r>
+        <w:rPr>
+          <w:rStyle w:val="CommentReference"/>
+        </w:rPr>
+        <w:annotationRef/>
+      </w:r>
+      <w:r>
+        <w:rPr>
+          <w:sz w:val="20"/>
+          <w:szCs w:val="20"/>
+        </w:rPr>
+        <w:t xml:space="preserve">I think that this could actually be included as a main plot in the manuscript. What do you think? </w:t>
+      </w:r>
+    </w:p>
+  </w:comment>
+  <w:comment w:id="9" w:author="Marian Louise Schmidt" w:date="2025-10-27T14:38:00Z" w:initials="MS">
+    <w:p>
+      <w:r>
+        <w:rPr>
+          <w:rStyle w:val="CommentReference"/>
+        </w:rPr>
+        <w:annotationRef/>
+      </w:r>
+      <w:r>
+        <w:rPr>
+          <w:sz w:val="20"/>
+          <w:szCs w:val="20"/>
+        </w:rPr>
+        <w:t xml:space="preserve">This seems more like a conceptual overview of how to incorporate absolute abundances into relative sequencing data, not just rarefaction. </w:t>
+      </w:r>
+    </w:p>
+    <w:p/>
+    <w:p>
+      <w:r>
+        <w:rPr>
+          <w:sz w:val="20"/>
+          <w:szCs w:val="20"/>
+        </w:rPr>
+        <w:t xml:space="preserve">Perhaps this could even be box 1 (how to) and then box 2 could focus on how to interpret/apply. </w:t>
       </w:r>
     </w:p>
   </w:comment>
@@ -4117,8 +4177,10 @@
   <w15:commentEx w15:paraId="793B7A03" w15:done="0"/>
   <w15:commentEx w15:paraId="27AE29B7" w15:done="0"/>
   <w15:commentEx w15:paraId="74C18ADA" w15:done="0"/>
+  <w15:commentEx w15:paraId="67F90F9A" w15:paraIdParent="74C18ADA" w15:done="0"/>
   <w15:commentEx w15:paraId="67D90137" w15:done="0"/>
   <w15:commentEx w15:paraId="5C1EB68D" w15:paraIdParent="67D90137" w15:done="0"/>
+  <w15:commentEx w15:paraId="21EA8368" w15:done="0"/>
 </w15:commentsEx>
 </file>
 
@@ -4127,8 +4189,10 @@
   <w16cex:commentExtensible w16cex:durableId="0C0B45F8" w16cex:dateUtc="2025-09-29T19:30:00Z"/>
   <w16cex:commentExtensible w16cex:durableId="4654DC5A" w16cex:dateUtc="2025-09-29T19:10:00Z"/>
   <w16cex:commentExtensible w16cex:durableId="7DA3E9A2" w16cex:dateUtc="2025-09-29T01:02:00Z"/>
+  <w16cex:commentExtensible w16cex:durableId="4B1975BA" w16cex:dateUtc="2025-10-27T18:35:00Z"/>
   <w16cex:commentExtensible w16cex:durableId="48B3288F" w16cex:dateUtc="2025-10-07T14:34:00Z"/>
   <w16cex:commentExtensible w16cex:durableId="4BD06879" w16cex:dateUtc="2025-10-07T14:35:00Z"/>
+  <w16cex:commentExtensible w16cex:durableId="49CE5ADC" w16cex:dateUtc="2025-10-27T18:38:00Z"/>
 </w16cex:commentsExtensible>
 </file>
 
@@ -4137,8 +4201,10 @@
   <w16cid:commentId w16cid:paraId="793B7A03" w16cid:durableId="0C0B45F8"/>
   <w16cid:commentId w16cid:paraId="27AE29B7" w16cid:durableId="4654DC5A"/>
   <w16cid:commentId w16cid:paraId="74C18ADA" w16cid:durableId="7DA3E9A2"/>
+  <w16cid:commentId w16cid:paraId="67F90F9A" w16cid:durableId="4B1975BA"/>
   <w16cid:commentId w16cid:paraId="67D90137" w16cid:durableId="48B3288F"/>
   <w16cid:commentId w16cid:paraId="5C1EB68D" w16cid:durableId="4BD06879"/>
+  <w16cid:commentId w16cid:paraId="21EA8368" w16cid:durableId="49CE5ADC"/>
 </w16cid:commentsIds>
 </file>
 
@@ -4180,11 +4246,6 @@
         <w:docPartUnique/>
       </w:docPartObj>
     </w:sdtPr>
-    <w:sdtEndPr>
-      <w:rPr>
-        <w:rStyle w:val="PageNumber"/>
-      </w:rPr>
-    </w:sdtEndPr>
     <w:sdtContent>
       <w:p>
         <w:pPr>
@@ -4242,11 +4303,6 @@
         <w:docPartUnique/>
       </w:docPartObj>
     </w:sdtPr>
-    <w:sdtEndPr>
-      <w:rPr>
-        <w:rStyle w:val="PageNumber"/>
-      </w:rPr>
-    </w:sdtEndPr>
     <w:sdtContent>
       <w:p>
         <w:pPr>

</xml_diff>